<commit_message>
Update lab1 report title
</commit_message>
<xml_diff>
--- a/Turash/Turash_lab1/2016_spk-11_turash_lab1.docx
+++ b/Turash/Turash_lab1/2016_spk-11_turash_lab1.docx
@@ -2,436 +2,684 @@
 <file path=word/document.xml><?xml version="1.0" encoding="utf-8"?>
 <w:document xmlns:wpc="http://schemas.microsoft.com/office/word/2010/wordprocessingCanvas" xmlns:cx="http://schemas.microsoft.com/office/drawing/2014/chartex" xmlns:mc="http://schemas.openxmlformats.org/markup-compatibility/2006" xmlns:o="urn:schemas-microsoft-com:office:office" xmlns:r="http://schemas.openxmlformats.org/officeDocument/2006/relationships" xmlns:m="http://schemas.openxmlformats.org/officeDocument/2006/math" xmlns:v="urn:schemas-microsoft-com:vml" xmlns:wp14="http://schemas.microsoft.com/office/word/2010/wordprocessingDrawing" xmlns:wp="http://schemas.openxmlformats.org/drawingml/2006/wordprocessingDrawing" xmlns:w10="urn:schemas-microsoft-com:office:word" xmlns:w="http://schemas.openxmlformats.org/wordprocessingml/2006/main" xmlns:w14="http://schemas.microsoft.com/office/word/2010/wordml" xmlns:w15="http://schemas.microsoft.com/office/word/2012/wordml" xmlns:w16se="http://schemas.microsoft.com/office/word/2015/wordml/symex" xmlns:wpg="http://schemas.microsoft.com/office/word/2010/wordprocessingGroup" xmlns:wpi="http://schemas.microsoft.com/office/word/2010/wordprocessingInk" xmlns:wne="http://schemas.microsoft.com/office/word/2006/wordml" xmlns:wps="http://schemas.microsoft.com/office/word/2010/wordprocessingShape" mc:Ignorable="w14 w15 w16se wp14">
   <w:body>
-    <w:p>
-      <w:pPr>
-        <w:pStyle w:val="a"/>
-        <w:spacing w:after="0" w:line="360" w:lineRule="auto"/>
-        <w:ind w:left="-284" w:right="-142" w:firstLine="425"/>
+    <w:tbl>
+      <w:tblPr>
+        <w:tblW w:w="0" w:type="auto"/>
         <w:jc w:val="center"/>
-      </w:pPr>
-      <w:r>
-        <w:rPr>
-          <w:rFonts w:ascii="Times New Roman" w:hAnsi="Times New Roman"/>
-          <w:color w:val="000000"/>
-          <w:sz w:val="24"/>
-          <w:szCs w:val="24"/>
-        </w:rPr>
-        <w:t>МІНІСТЕРСТВО  ОСВІТИ  І  НАУКИ УКРАЇНИ</w:t>
-      </w:r>
-    </w:p>
-    <w:p>
-      <w:pPr>
-        <w:pStyle w:val="a"/>
-        <w:spacing w:after="0" w:line="360" w:lineRule="auto"/>
-        <w:ind w:left="-284" w:right="-142" w:firstLine="425"/>
-        <w:jc w:val="center"/>
-      </w:pPr>
-      <w:r>
-        <w:rPr>
-          <w:rFonts w:ascii="Times New Roman" w:hAnsi="Times New Roman"/>
-          <w:color w:val="000000"/>
-          <w:sz w:val="24"/>
-          <w:szCs w:val="24"/>
-        </w:rPr>
-        <w:t>НАЦІОНАЛЬНИЙ УНІВЕРСИТЕТ «ЛЬВІВСЬКА ПОЛІТЕХНІКА»</w:t>
-      </w:r>
-    </w:p>
-    <w:p>
-      <w:pPr>
-        <w:pStyle w:val="a"/>
-        <w:spacing w:after="0" w:line="360" w:lineRule="auto"/>
-        <w:ind w:left="-284" w:right="-142" w:firstLine="425"/>
-        <w:jc w:val="center"/>
-      </w:pPr>
-    </w:p>
-    <w:p>
-      <w:pPr>
-        <w:pStyle w:val="a"/>
-        <w:spacing w:after="0" w:line="360" w:lineRule="auto"/>
-        <w:ind w:left="-284" w:right="-142" w:firstLine="425"/>
-        <w:jc w:val="center"/>
-        <w:rPr>
-          <w:rFonts w:ascii="Times New Roman" w:hAnsi="Times New Roman"/>
-          <w:color w:val="000000"/>
-          <w:sz w:val="24"/>
-          <w:szCs w:val="24"/>
-        </w:rPr>
-      </w:pPr>
-      <w:r>
-        <w:rPr>
-          <w:rFonts w:ascii="Times New Roman" w:hAnsi="Times New Roman"/>
-          <w:color w:val="000000"/>
-          <w:sz w:val="24"/>
-          <w:szCs w:val="24"/>
-        </w:rPr>
-        <w:t>Кафедра САП</w:t>
-      </w:r>
-    </w:p>
-    <w:p>
-      <w:pPr>
-        <w:pStyle w:val="a"/>
-        <w:spacing w:after="0" w:line="360" w:lineRule="auto"/>
-        <w:ind w:left="-284" w:right="-142" w:firstLine="425"/>
-        <w:jc w:val="center"/>
-      </w:pPr>
-    </w:p>
-    <w:p>
-      <w:pPr>
-        <w:pStyle w:val="a"/>
-        <w:spacing w:after="0" w:line="360" w:lineRule="auto"/>
-        <w:ind w:left="-284" w:right="-142" w:firstLine="425"/>
-        <w:jc w:val="center"/>
-      </w:pPr>
-      <w:r>
-        <w:rPr>
-          <w:noProof/>
-          <w:color w:val="000000"/>
-          <w:lang w:eastAsia="uk-UA"/>
-        </w:rPr>
-        <w:drawing>
-          <wp:inline distT="0" distB="0" distL="0" distR="0">
-            <wp:extent cx="2714625" cy="3057525"/>
-            <wp:effectExtent l="0" t="0" r="9525" b="9525"/>
-            <wp:docPr id="1" name="Picture 1" descr="gerbnational"/>
-            <wp:cNvGraphicFramePr>
-              <a:graphicFrameLocks xmlns:a="http://schemas.openxmlformats.org/drawingml/2006/main" noChangeAspect="1"/>
-            </wp:cNvGraphicFramePr>
-            <a:graphic xmlns:a="http://schemas.openxmlformats.org/drawingml/2006/main">
-              <a:graphicData uri="http://schemas.openxmlformats.org/drawingml/2006/picture">
-                <pic:pic xmlns:pic="http://schemas.openxmlformats.org/drawingml/2006/picture">
-                  <pic:nvPicPr>
-                    <pic:cNvPr id="0" name="Picture" descr="gerbnational"/>
-                    <pic:cNvPicPr>
-                      <a:picLocks noChangeAspect="1" noChangeArrowheads="1"/>
-                    </pic:cNvPicPr>
-                  </pic:nvPicPr>
-                  <pic:blipFill>
-                    <a:blip r:embed="rId7" cstate="print">
-                      <a:extLst>
-                        <a:ext uri="{28A0092B-C50C-407E-A947-70E740481C1C}">
-                          <a14:useLocalDpi xmlns:a14="http://schemas.microsoft.com/office/drawing/2010/main" val="0"/>
-                        </a:ext>
-                      </a:extLst>
-                    </a:blip>
-                    <a:srcRect/>
-                    <a:stretch>
-                      <a:fillRect/>
-                    </a:stretch>
-                  </pic:blipFill>
-                  <pic:spPr bwMode="auto">
-                    <a:xfrm>
-                      <a:off x="0" y="0"/>
-                      <a:ext cx="2714625" cy="3057525"/>
-                    </a:xfrm>
-                    <a:prstGeom prst="rect">
-                      <a:avLst/>
-                    </a:prstGeom>
-                    <a:noFill/>
-                    <a:ln>
-                      <a:noFill/>
-                    </a:ln>
-                  </pic:spPr>
-                </pic:pic>
-              </a:graphicData>
-            </a:graphic>
-          </wp:inline>
-        </w:drawing>
-      </w:r>
-    </w:p>
-    <w:p>
-      <w:pPr>
-        <w:spacing w:after="0" w:line="360" w:lineRule="auto"/>
-        <w:jc w:val="center"/>
-        <w:rPr>
-          <w:rFonts w:ascii="Times New Roman" w:hAnsi="Times New Roman"/>
-          <w:sz w:val="28"/>
-          <w:szCs w:val="28"/>
-        </w:rPr>
-      </w:pPr>
-      <w:r>
-        <w:rPr>
-          <w:rFonts w:ascii="Times New Roman" w:hAnsi="Times New Roman"/>
-          <w:sz w:val="28"/>
-          <w:szCs w:val="28"/>
-        </w:rPr>
-        <w:t>Звіт</w:t>
-      </w:r>
-    </w:p>
-    <w:p>
-      <w:pPr>
-        <w:spacing w:after="0" w:line="360" w:lineRule="auto"/>
-        <w:jc w:val="center"/>
-        <w:rPr>
-          <w:rFonts w:ascii="Times New Roman" w:hAnsi="Times New Roman"/>
-          <w:sz w:val="28"/>
-          <w:szCs w:val="28"/>
-          <w:lang w:val="ru-RU"/>
-        </w:rPr>
-      </w:pPr>
-      <w:r>
-        <w:rPr>
-          <w:rFonts w:ascii="Times New Roman" w:hAnsi="Times New Roman"/>
-          <w:sz w:val="28"/>
-          <w:szCs w:val="28"/>
-        </w:rPr>
-        <w:t>до лабораторної роботи №</w:t>
-      </w:r>
-      <w:r>
-        <w:rPr>
-          <w:rFonts w:ascii="Times New Roman" w:hAnsi="Times New Roman"/>
-          <w:sz w:val="28"/>
-          <w:szCs w:val="28"/>
-          <w:lang w:val="ru-RU"/>
-        </w:rPr>
-        <w:t>1</w:t>
-      </w:r>
-    </w:p>
-    <w:p>
-      <w:pPr>
-        <w:pStyle w:val="a"/>
-        <w:spacing w:after="0" w:line="360" w:lineRule="auto"/>
-        <w:ind w:left="-284" w:right="-142" w:firstLine="425"/>
-        <w:jc w:val="center"/>
-        <w:rPr>
-          <w:sz w:val="24"/>
-          <w:lang w:val="en-US"/>
-        </w:rPr>
-      </w:pPr>
-      <w:r>
-        <w:rPr>
-          <w:rFonts w:ascii="Times New Roman" w:hAnsi="Times New Roman"/>
-          <w:sz w:val="28"/>
-        </w:rPr>
-        <w:t>на тему: «</w:t>
-      </w:r>
-      <w:r>
-        <w:rPr>
-          <w:rFonts w:ascii="Times New Roman" w:hAnsi="Times New Roman"/>
-          <w:sz w:val="28"/>
-        </w:rPr>
-        <w:t>Керування версіями за допомогою GIT</w:t>
-      </w:r>
-      <w:r>
-        <w:rPr>
-          <w:rFonts w:ascii="Times New Roman" w:hAnsi="Times New Roman"/>
-          <w:sz w:val="28"/>
-        </w:rPr>
-        <w:t>»</w:t>
-      </w:r>
-    </w:p>
-    <w:p>
-      <w:pPr>
-        <w:pStyle w:val="a"/>
-        <w:spacing w:after="0" w:line="360" w:lineRule="auto"/>
-        <w:ind w:left="-284" w:right="-142" w:firstLine="425"/>
-        <w:jc w:val="center"/>
-        <w:rPr>
-          <w:sz w:val="24"/>
-        </w:rPr>
-      </w:pPr>
-      <w:r>
-        <w:rPr>
-          <w:rFonts w:ascii="Times New Roman" w:hAnsi="Times New Roman"/>
-          <w:color w:val="000000"/>
-          <w:sz w:val="28"/>
-          <w:szCs w:val="24"/>
-        </w:rPr>
-        <w:t>з курсу: «Методи нечіткої логіки та еволюційні алгоритми при автоматизованому проектуванні»</w:t>
-      </w:r>
-    </w:p>
-    <w:p>
-      <w:pPr>
-        <w:pStyle w:val="a"/>
-        <w:spacing w:after="0" w:line="360" w:lineRule="auto"/>
-        <w:ind w:left="-284" w:right="-142" w:firstLine="425"/>
-        <w:jc w:val="center"/>
-      </w:pPr>
-    </w:p>
-    <w:p>
-      <w:pPr>
-        <w:pStyle w:val="a"/>
-        <w:spacing w:after="0" w:line="360" w:lineRule="auto"/>
-        <w:ind w:left="-284" w:right="-142" w:firstLine="425"/>
-        <w:jc w:val="center"/>
-      </w:pPr>
-    </w:p>
-    <w:p>
-      <w:pPr>
-        <w:pStyle w:val="a"/>
-        <w:spacing w:after="0" w:line="360" w:lineRule="auto"/>
-        <w:ind w:left="-284" w:right="-142" w:firstLine="425"/>
-        <w:jc w:val="center"/>
-      </w:pPr>
-    </w:p>
-    <w:p>
-      <w:pPr>
-        <w:pStyle w:val="a"/>
-        <w:spacing w:after="0" w:line="360" w:lineRule="auto"/>
-        <w:ind w:left="-284" w:right="-142" w:firstLine="425"/>
-        <w:jc w:val="right"/>
-        <w:rPr>
-          <w:sz w:val="24"/>
-        </w:rPr>
-      </w:pPr>
-      <w:r>
-        <w:rPr>
-          <w:rFonts w:ascii="Times New Roman" w:hAnsi="Times New Roman"/>
-          <w:color w:val="000000"/>
-          <w:sz w:val="28"/>
-          <w:szCs w:val="24"/>
-        </w:rPr>
-        <w:t>Виконав:</w:t>
-      </w:r>
-    </w:p>
-    <w:p>
-      <w:pPr>
-        <w:pStyle w:val="a"/>
-        <w:spacing w:after="0" w:line="360" w:lineRule="auto"/>
-        <w:ind w:left="-284" w:right="-142" w:firstLine="425"/>
-        <w:jc w:val="right"/>
-        <w:rPr>
-          <w:sz w:val="24"/>
-        </w:rPr>
-      </w:pPr>
-      <w:r>
-        <w:rPr>
-          <w:rFonts w:ascii="Times New Roman" w:hAnsi="Times New Roman"/>
-          <w:color w:val="000000"/>
-          <w:sz w:val="28"/>
-          <w:szCs w:val="24"/>
-        </w:rPr>
-        <w:t>ст. гр. СПКс-11</w:t>
-      </w:r>
-    </w:p>
-    <w:p>
-      <w:pPr>
-        <w:pStyle w:val="a"/>
-        <w:spacing w:after="0" w:line="360" w:lineRule="auto"/>
-        <w:ind w:left="-284" w:right="-142" w:firstLine="425"/>
-        <w:jc w:val="right"/>
-        <w:rPr>
-          <w:i/>
-          <w:sz w:val="24"/>
-        </w:rPr>
-      </w:pPr>
-      <w:proofErr w:type="spellStart"/>
-      <w:r>
-        <w:rPr>
-          <w:rFonts w:ascii="Times New Roman" w:hAnsi="Times New Roman"/>
-          <w:i/>
-          <w:color w:val="000000"/>
-          <w:sz w:val="28"/>
-          <w:szCs w:val="24"/>
-        </w:rPr>
-        <w:t>Тураш</w:t>
-      </w:r>
-      <w:proofErr w:type="spellEnd"/>
-      <w:r>
-        <w:rPr>
-          <w:rFonts w:ascii="Times New Roman" w:hAnsi="Times New Roman"/>
-          <w:i/>
-          <w:color w:val="000000"/>
-          <w:sz w:val="28"/>
-          <w:szCs w:val="24"/>
-        </w:rPr>
-        <w:t xml:space="preserve"> Ю.Ю.</w:t>
-      </w:r>
-    </w:p>
-    <w:p>
-      <w:pPr>
-        <w:pStyle w:val="a"/>
-        <w:spacing w:after="0" w:line="360" w:lineRule="auto"/>
-        <w:ind w:left="-284" w:right="-142" w:firstLine="425"/>
-        <w:jc w:val="right"/>
-        <w:rPr>
-          <w:sz w:val="24"/>
-        </w:rPr>
-      </w:pPr>
-      <w:r>
-        <w:rPr>
-          <w:rFonts w:ascii="Times New Roman" w:hAnsi="Times New Roman"/>
-          <w:color w:val="000000"/>
-          <w:sz w:val="28"/>
-          <w:szCs w:val="24"/>
-        </w:rPr>
-        <w:t>Прийняв:</w:t>
-      </w:r>
-    </w:p>
-    <w:p>
-      <w:pPr>
-        <w:pStyle w:val="a"/>
-        <w:spacing w:after="0" w:line="360" w:lineRule="auto"/>
-        <w:ind w:left="-284" w:right="-142" w:firstLine="425"/>
-        <w:jc w:val="right"/>
-        <w:rPr>
-          <w:i/>
-          <w:sz w:val="24"/>
-        </w:rPr>
-      </w:pPr>
-      <w:r>
-        <w:rPr>
-          <w:rFonts w:ascii="Times New Roman" w:hAnsi="Times New Roman"/>
-          <w:i/>
-          <w:color w:val="000000"/>
-          <w:sz w:val="28"/>
-          <w:szCs w:val="24"/>
-        </w:rPr>
-        <w:t>Кривий Р.З.</w:t>
-      </w:r>
-    </w:p>
-    <w:p>
-      <w:pPr>
-        <w:pStyle w:val="a"/>
-        <w:spacing w:after="0" w:line="360" w:lineRule="auto"/>
-        <w:ind w:left="-284" w:right="-142" w:firstLine="425"/>
-        <w:jc w:val="right"/>
-        <w:rPr>
-          <w:sz w:val="24"/>
-        </w:rPr>
-      </w:pPr>
-    </w:p>
-    <w:p>
-      <w:pPr>
-        <w:pStyle w:val="a"/>
-        <w:spacing w:after="0" w:line="360" w:lineRule="auto"/>
-        <w:ind w:left="-284" w:right="-142" w:firstLine="425"/>
-        <w:jc w:val="right"/>
-        <w:rPr>
-          <w:sz w:val="24"/>
-        </w:rPr>
-      </w:pPr>
-    </w:p>
-    <w:p>
-      <w:pPr>
-        <w:pStyle w:val="a"/>
-        <w:spacing w:after="0" w:line="360" w:lineRule="auto"/>
-        <w:ind w:left="-284" w:right="-142" w:firstLine="425"/>
-        <w:jc w:val="right"/>
-        <w:rPr>
-          <w:sz w:val="24"/>
-        </w:rPr>
-      </w:pPr>
-    </w:p>
-    <w:p>
-      <w:pPr>
-        <w:jc w:val="center"/>
-        <w:rPr>
-          <w:rFonts w:ascii="Times New Roman" w:hAnsi="Times New Roman"/>
-          <w:color w:val="000000"/>
-          <w:sz w:val="28"/>
-          <w:szCs w:val="24"/>
-        </w:rPr>
-      </w:pPr>
-      <w:r>
-        <w:rPr>
-          <w:rFonts w:ascii="Times New Roman" w:hAnsi="Times New Roman"/>
-          <w:color w:val="000000"/>
-          <w:sz w:val="28"/>
-          <w:szCs w:val="24"/>
-        </w:rPr>
-        <w:t>Львів 2016</w:t>
-      </w:r>
-    </w:p>
+        <w:tblBorders>
+          <w:top w:val="single" w:sz="4" w:space="0" w:color="000000"/>
+          <w:left w:val="single" w:sz="4" w:space="0" w:color="000000"/>
+          <w:bottom w:val="single" w:sz="4" w:space="0" w:color="000000"/>
+          <w:right w:val="single" w:sz="4" w:space="0" w:color="000000"/>
+          <w:insideH w:val="single" w:sz="4" w:space="0" w:color="000000"/>
+          <w:insideV w:val="single" w:sz="4" w:space="0" w:color="000000"/>
+        </w:tblBorders>
+        <w:tblLook w:val="04A0" w:firstRow="1" w:lastRow="0" w:firstColumn="1" w:lastColumn="0" w:noHBand="0" w:noVBand="1"/>
+      </w:tblPr>
+      <w:tblGrid>
+        <w:gridCol w:w="1996"/>
+        <w:gridCol w:w="1543"/>
+        <w:gridCol w:w="3610"/>
+        <w:gridCol w:w="1020"/>
+        <w:gridCol w:w="1460"/>
+      </w:tblGrid>
+      <w:tr>
+        <w:trPr>
+          <w:jc w:val="center"/>
+        </w:trPr>
+        <w:tc>
+          <w:tcPr>
+            <w:tcW w:w="3592" w:type="dxa"/>
+            <w:gridSpan w:val="2"/>
+            <w:tcBorders>
+              <w:top w:val="single" w:sz="4" w:space="0" w:color="000000"/>
+              <w:left w:val="single" w:sz="4" w:space="0" w:color="000000"/>
+              <w:bottom w:val="single" w:sz="4" w:space="0" w:color="000000"/>
+              <w:right w:val="single" w:sz="4" w:space="0" w:color="000000"/>
+            </w:tcBorders>
+            <w:hideMark/>
+          </w:tcPr>
+          <w:p>
+            <w:pPr>
+              <w:jc w:val="center"/>
+              <w:rPr>
+                <w:rFonts w:ascii="Arial" w:hAnsi="Arial" w:cs="Arial"/>
+              </w:rPr>
+            </w:pPr>
+            <w:r>
+              <w:rPr>
+                <w:rFonts w:ascii="Arial" w:hAnsi="Arial" w:cs="Arial"/>
+                <w:b/>
+              </w:rPr>
+              <w:t>НУЛП, ІКНІ, САПР</w:t>
+            </w:r>
+          </w:p>
+        </w:tc>
+        <w:tc>
+          <w:tcPr>
+            <w:tcW w:w="3710" w:type="dxa"/>
+            <w:tcBorders>
+              <w:top w:val="single" w:sz="4" w:space="0" w:color="000000"/>
+              <w:left w:val="single" w:sz="4" w:space="0" w:color="000000"/>
+              <w:bottom w:val="single" w:sz="4" w:space="0" w:color="000000"/>
+              <w:right w:val="single" w:sz="4" w:space="0" w:color="000000"/>
+            </w:tcBorders>
+            <w:hideMark/>
+          </w:tcPr>
+          <w:p>
+            <w:pPr>
+              <w:jc w:val="center"/>
+              <w:rPr>
+                <w:rFonts w:ascii="Arial" w:hAnsi="Arial" w:cs="Arial"/>
+                <w:lang w:val="ru-RU"/>
+              </w:rPr>
+            </w:pPr>
+            <w:r>
+              <w:rPr>
+                <w:rFonts w:ascii="Arial" w:hAnsi="Arial" w:cs="Arial"/>
+              </w:rPr>
+              <w:t>Тема</w:t>
+            </w:r>
+          </w:p>
+        </w:tc>
+        <w:tc>
+          <w:tcPr>
+            <w:tcW w:w="1028" w:type="dxa"/>
+            <w:tcBorders>
+              <w:top w:val="single" w:sz="4" w:space="0" w:color="000000"/>
+              <w:left w:val="single" w:sz="4" w:space="0" w:color="000000"/>
+              <w:bottom w:val="single" w:sz="4" w:space="0" w:color="000000"/>
+              <w:right w:val="single" w:sz="4" w:space="0" w:color="000000"/>
+            </w:tcBorders>
+            <w:hideMark/>
+          </w:tcPr>
+          <w:p>
+            <w:pPr>
+              <w:jc w:val="center"/>
+              <w:rPr>
+                <w:rFonts w:ascii="Arial" w:hAnsi="Arial" w:cs="Arial"/>
+              </w:rPr>
+            </w:pPr>
+            <w:r>
+              <w:rPr>
+                <w:rFonts w:ascii="Arial" w:hAnsi="Arial" w:cs="Arial"/>
+              </w:rPr>
+              <w:t>оцінка</w:t>
+            </w:r>
+          </w:p>
+        </w:tc>
+        <w:tc>
+          <w:tcPr>
+            <w:tcW w:w="1489" w:type="dxa"/>
+            <w:tcBorders>
+              <w:top w:val="single" w:sz="4" w:space="0" w:color="000000"/>
+              <w:left w:val="single" w:sz="4" w:space="0" w:color="000000"/>
+              <w:bottom w:val="single" w:sz="4" w:space="0" w:color="000000"/>
+              <w:right w:val="single" w:sz="4" w:space="0" w:color="000000"/>
+            </w:tcBorders>
+            <w:hideMark/>
+          </w:tcPr>
+          <w:p>
+            <w:pPr>
+              <w:jc w:val="center"/>
+              <w:rPr>
+                <w:rFonts w:ascii="Arial" w:hAnsi="Arial" w:cs="Arial"/>
+              </w:rPr>
+            </w:pPr>
+            <w:r>
+              <w:rPr>
+                <w:rFonts w:ascii="Arial" w:hAnsi="Arial" w:cs="Arial"/>
+              </w:rPr>
+              <w:t>підпис</w:t>
+            </w:r>
+          </w:p>
+        </w:tc>
+      </w:tr>
+      <w:tr>
+        <w:trPr>
+          <w:jc w:val="center"/>
+        </w:trPr>
+        <w:tc>
+          <w:tcPr>
+            <w:tcW w:w="2008" w:type="dxa"/>
+            <w:tcBorders>
+              <w:top w:val="single" w:sz="4" w:space="0" w:color="000000"/>
+              <w:left w:val="single" w:sz="4" w:space="0" w:color="000000"/>
+              <w:bottom w:val="single" w:sz="4" w:space="0" w:color="000000"/>
+              <w:right w:val="single" w:sz="4" w:space="0" w:color="000000"/>
+            </w:tcBorders>
+            <w:hideMark/>
+          </w:tcPr>
+          <w:p>
+            <w:pPr>
+              <w:jc w:val="center"/>
+              <w:rPr>
+                <w:rFonts w:ascii="Arial" w:hAnsi="Arial" w:cs="Arial"/>
+                <w:lang w:val="en-US"/>
+              </w:rPr>
+            </w:pPr>
+            <w:r>
+              <w:rPr>
+                <w:rFonts w:ascii="Arial" w:hAnsi="Arial" w:cs="Arial"/>
+              </w:rPr>
+              <w:t>СПКс-1</w:t>
+            </w:r>
+            <w:r>
+              <w:rPr>
+                <w:rFonts w:ascii="Arial" w:hAnsi="Arial" w:cs="Arial"/>
+                <w:lang w:val="en-US"/>
+              </w:rPr>
+              <w:t>1</w:t>
+            </w:r>
+          </w:p>
+        </w:tc>
+        <w:tc>
+          <w:tcPr>
+            <w:tcW w:w="1584" w:type="dxa"/>
+            <w:tcBorders>
+              <w:top w:val="single" w:sz="4" w:space="0" w:color="000000"/>
+              <w:left w:val="single" w:sz="4" w:space="0" w:color="000000"/>
+              <w:bottom w:val="single" w:sz="4" w:space="0" w:color="000000"/>
+              <w:right w:val="single" w:sz="4" w:space="0" w:color="000000"/>
+            </w:tcBorders>
+            <w:hideMark/>
+          </w:tcPr>
+          <w:p>
+            <w:pPr>
+              <w:jc w:val="center"/>
+              <w:rPr>
+                <w:rFonts w:ascii="Arial" w:hAnsi="Arial" w:cs="Arial"/>
+              </w:rPr>
+            </w:pPr>
+            <w:r>
+              <w:rPr>
+                <w:rFonts w:ascii="Arial" w:hAnsi="Arial" w:cs="Arial"/>
+              </w:rPr>
+              <w:t>1</w:t>
+            </w:r>
+          </w:p>
+        </w:tc>
+        <w:tc>
+          <w:tcPr>
+            <w:tcW w:w="3710" w:type="dxa"/>
+            <w:vMerge w:val="restart"/>
+            <w:tcBorders>
+              <w:top w:val="single" w:sz="4" w:space="0" w:color="000000"/>
+              <w:left w:val="single" w:sz="4" w:space="0" w:color="000000"/>
+              <w:bottom w:val="single" w:sz="4" w:space="0" w:color="000000"/>
+              <w:right w:val="single" w:sz="4" w:space="0" w:color="000000"/>
+            </w:tcBorders>
+            <w:vAlign w:val="center"/>
+            <w:hideMark/>
+          </w:tcPr>
+          <w:p>
+            <w:pPr>
+              <w:jc w:val="center"/>
+              <w:rPr>
+                <w:rFonts w:ascii="Times New Roman" w:hAnsi="Times New Roman" w:cs="Times New Roman"/>
+                <w:caps/>
+                <w:sz w:val="28"/>
+                <w:szCs w:val="28"/>
+                <w:lang w:val="ru-RU"/>
+              </w:rPr>
+            </w:pPr>
+            <w:r>
+              <w:rPr>
+                <w:rFonts w:ascii="Times New Roman" w:hAnsi="Times New Roman"/>
+                <w:sz w:val="28"/>
+              </w:rPr>
+              <w:t>Керування версіями за допомогою GIT</w:t>
+            </w:r>
+          </w:p>
+        </w:tc>
+        <w:tc>
+          <w:tcPr>
+            <w:tcW w:w="1028" w:type="dxa"/>
+            <w:vMerge w:val="restart"/>
+            <w:tcBorders>
+              <w:top w:val="single" w:sz="4" w:space="0" w:color="000000"/>
+              <w:left w:val="single" w:sz="4" w:space="0" w:color="000000"/>
+              <w:bottom w:val="single" w:sz="4" w:space="0" w:color="000000"/>
+              <w:right w:val="single" w:sz="4" w:space="0" w:color="000000"/>
+            </w:tcBorders>
+          </w:tcPr>
+          <w:p>
+            <w:pPr>
+              <w:jc w:val="center"/>
+              <w:rPr>
+                <w:rFonts w:ascii="Arial" w:hAnsi="Arial" w:cs="Arial"/>
+                <w:sz w:val="24"/>
+                <w:szCs w:val="24"/>
+              </w:rPr>
+            </w:pPr>
+          </w:p>
+        </w:tc>
+        <w:tc>
+          <w:tcPr>
+            <w:tcW w:w="1489" w:type="dxa"/>
+            <w:vMerge w:val="restart"/>
+            <w:tcBorders>
+              <w:top w:val="single" w:sz="4" w:space="0" w:color="000000"/>
+              <w:left w:val="single" w:sz="4" w:space="0" w:color="000000"/>
+              <w:bottom w:val="single" w:sz="4" w:space="0" w:color="000000"/>
+              <w:right w:val="single" w:sz="4" w:space="0" w:color="000000"/>
+            </w:tcBorders>
+          </w:tcPr>
+          <w:p>
+            <w:pPr>
+              <w:jc w:val="center"/>
+              <w:rPr>
+                <w:rFonts w:ascii="Arial" w:hAnsi="Arial" w:cs="Arial"/>
+              </w:rPr>
+            </w:pPr>
+          </w:p>
+        </w:tc>
+      </w:tr>
+      <w:tr>
+        <w:trPr>
+          <w:jc w:val="center"/>
+        </w:trPr>
+        <w:tc>
+          <w:tcPr>
+            <w:tcW w:w="3592" w:type="dxa"/>
+            <w:gridSpan w:val="2"/>
+            <w:tcBorders>
+              <w:top w:val="single" w:sz="4" w:space="0" w:color="000000"/>
+              <w:left w:val="single" w:sz="4" w:space="0" w:color="000000"/>
+              <w:bottom w:val="single" w:sz="4" w:space="0" w:color="000000"/>
+              <w:right w:val="single" w:sz="4" w:space="0" w:color="000000"/>
+            </w:tcBorders>
+            <w:hideMark/>
+          </w:tcPr>
+          <w:p>
+            <w:pPr>
+              <w:tabs>
+                <w:tab w:val="center" w:pos="1688"/>
+              </w:tabs>
+              <w:rPr>
+                <w:rFonts w:ascii="Arial" w:hAnsi="Arial" w:cs="Arial"/>
+              </w:rPr>
+            </w:pPr>
+            <w:proofErr w:type="spellStart"/>
+            <w:r>
+              <w:rPr>
+                <w:rFonts w:ascii="Arial" w:hAnsi="Arial" w:cs="Arial"/>
+              </w:rPr>
+              <w:t>Тураш</w:t>
+            </w:r>
+            <w:proofErr w:type="spellEnd"/>
+            <w:r>
+              <w:rPr>
+                <w:rFonts w:ascii="Arial" w:hAnsi="Arial" w:cs="Arial"/>
+              </w:rPr>
+              <w:t xml:space="preserve"> Ю.Ю.</w:t>
+            </w:r>
+          </w:p>
+        </w:tc>
+        <w:tc>
+          <w:tcPr>
+            <w:tcW w:w="0" w:type="auto"/>
+            <w:vMerge/>
+            <w:tcBorders>
+              <w:top w:val="single" w:sz="4" w:space="0" w:color="000000"/>
+              <w:left w:val="single" w:sz="4" w:space="0" w:color="000000"/>
+              <w:bottom w:val="single" w:sz="4" w:space="0" w:color="000000"/>
+              <w:right w:val="single" w:sz="4" w:space="0" w:color="000000"/>
+            </w:tcBorders>
+            <w:vAlign w:val="center"/>
+            <w:hideMark/>
+          </w:tcPr>
+          <w:p>
+            <w:pPr>
+              <w:rPr>
+                <w:rFonts w:ascii="Times New Roman" w:eastAsia="Times New Roman" w:hAnsi="Times New Roman"/>
+                <w:caps/>
+                <w:sz w:val="28"/>
+                <w:szCs w:val="28"/>
+                <w:lang w:val="ru-RU" w:eastAsia="ru-RU"/>
+              </w:rPr>
+            </w:pPr>
+          </w:p>
+        </w:tc>
+        <w:tc>
+          <w:tcPr>
+            <w:tcW w:w="0" w:type="auto"/>
+            <w:vMerge/>
+            <w:tcBorders>
+              <w:top w:val="single" w:sz="4" w:space="0" w:color="000000"/>
+              <w:left w:val="single" w:sz="4" w:space="0" w:color="000000"/>
+              <w:bottom w:val="single" w:sz="4" w:space="0" w:color="000000"/>
+              <w:right w:val="single" w:sz="4" w:space="0" w:color="000000"/>
+            </w:tcBorders>
+            <w:vAlign w:val="center"/>
+            <w:hideMark/>
+          </w:tcPr>
+          <w:p>
+            <w:pPr>
+              <w:rPr>
+                <w:rFonts w:ascii="Arial" w:eastAsia="Times New Roman" w:hAnsi="Arial" w:cs="Arial"/>
+                <w:sz w:val="24"/>
+                <w:szCs w:val="24"/>
+                <w:lang w:val="ru-RU" w:eastAsia="ru-RU"/>
+              </w:rPr>
+            </w:pPr>
+          </w:p>
+        </w:tc>
+        <w:tc>
+          <w:tcPr>
+            <w:tcW w:w="0" w:type="auto"/>
+            <w:vMerge/>
+            <w:tcBorders>
+              <w:top w:val="single" w:sz="4" w:space="0" w:color="000000"/>
+              <w:left w:val="single" w:sz="4" w:space="0" w:color="000000"/>
+              <w:bottom w:val="single" w:sz="4" w:space="0" w:color="000000"/>
+              <w:right w:val="single" w:sz="4" w:space="0" w:color="000000"/>
+            </w:tcBorders>
+            <w:vAlign w:val="center"/>
+            <w:hideMark/>
+          </w:tcPr>
+          <w:p>
+            <w:pPr>
+              <w:rPr>
+                <w:rFonts w:ascii="Arial" w:eastAsia="Times New Roman" w:hAnsi="Arial" w:cs="Arial"/>
+                <w:sz w:val="24"/>
+                <w:szCs w:val="24"/>
+                <w:lang w:val="ru-RU" w:eastAsia="ru-RU"/>
+              </w:rPr>
+            </w:pPr>
+          </w:p>
+        </w:tc>
+      </w:tr>
+      <w:tr>
+        <w:trPr>
+          <w:jc w:val="center"/>
+        </w:trPr>
+        <w:tc>
+          <w:tcPr>
+            <w:tcW w:w="3592" w:type="dxa"/>
+            <w:gridSpan w:val="2"/>
+            <w:tcBorders>
+              <w:top w:val="single" w:sz="4" w:space="0" w:color="000000"/>
+              <w:left w:val="single" w:sz="4" w:space="0" w:color="000000"/>
+              <w:bottom w:val="single" w:sz="4" w:space="0" w:color="000000"/>
+              <w:right w:val="single" w:sz="4" w:space="0" w:color="000000"/>
+            </w:tcBorders>
+            <w:hideMark/>
+          </w:tcPr>
+          <w:p>
+            <w:pPr>
+              <w:rPr>
+                <w:rFonts w:ascii="Arial" w:hAnsi="Arial" w:cs="Arial"/>
+                <w:lang w:val="en-US"/>
+              </w:rPr>
+            </w:pPr>
+            <w:r>
+              <w:rPr>
+                <w:rFonts w:ascii="Arial" w:hAnsi="Arial" w:cs="Arial"/>
+              </w:rPr>
+              <w:t xml:space="preserve">№ залікової: </w:t>
+            </w:r>
+            <w:r>
+              <w:rPr>
+                <w:rFonts w:ascii="Arial" w:hAnsi="Arial" w:cs="Arial"/>
+                <w:lang w:val="en-US"/>
+              </w:rPr>
+              <w:t>1508500</w:t>
+            </w:r>
+          </w:p>
+        </w:tc>
+        <w:tc>
+          <w:tcPr>
+            <w:tcW w:w="0" w:type="auto"/>
+            <w:vMerge/>
+            <w:tcBorders>
+              <w:top w:val="single" w:sz="4" w:space="0" w:color="000000"/>
+              <w:left w:val="single" w:sz="4" w:space="0" w:color="000000"/>
+              <w:bottom w:val="single" w:sz="4" w:space="0" w:color="000000"/>
+              <w:right w:val="single" w:sz="4" w:space="0" w:color="000000"/>
+            </w:tcBorders>
+            <w:vAlign w:val="center"/>
+            <w:hideMark/>
+          </w:tcPr>
+          <w:p>
+            <w:pPr>
+              <w:rPr>
+                <w:rFonts w:ascii="Times New Roman" w:eastAsia="Times New Roman" w:hAnsi="Times New Roman"/>
+                <w:caps/>
+                <w:sz w:val="28"/>
+                <w:szCs w:val="28"/>
+                <w:lang w:val="ru-RU" w:eastAsia="ru-RU"/>
+              </w:rPr>
+            </w:pPr>
+          </w:p>
+        </w:tc>
+        <w:tc>
+          <w:tcPr>
+            <w:tcW w:w="0" w:type="auto"/>
+            <w:vMerge/>
+            <w:tcBorders>
+              <w:top w:val="single" w:sz="4" w:space="0" w:color="000000"/>
+              <w:left w:val="single" w:sz="4" w:space="0" w:color="000000"/>
+              <w:bottom w:val="single" w:sz="4" w:space="0" w:color="000000"/>
+              <w:right w:val="single" w:sz="4" w:space="0" w:color="000000"/>
+            </w:tcBorders>
+            <w:vAlign w:val="center"/>
+            <w:hideMark/>
+          </w:tcPr>
+          <w:p>
+            <w:pPr>
+              <w:rPr>
+                <w:rFonts w:ascii="Arial" w:eastAsia="Times New Roman" w:hAnsi="Arial" w:cs="Arial"/>
+                <w:sz w:val="24"/>
+                <w:szCs w:val="24"/>
+                <w:lang w:val="ru-RU" w:eastAsia="ru-RU"/>
+              </w:rPr>
+            </w:pPr>
+          </w:p>
+        </w:tc>
+        <w:tc>
+          <w:tcPr>
+            <w:tcW w:w="0" w:type="auto"/>
+            <w:vMerge/>
+            <w:tcBorders>
+              <w:top w:val="single" w:sz="4" w:space="0" w:color="000000"/>
+              <w:left w:val="single" w:sz="4" w:space="0" w:color="000000"/>
+              <w:bottom w:val="single" w:sz="4" w:space="0" w:color="000000"/>
+              <w:right w:val="single" w:sz="4" w:space="0" w:color="000000"/>
+            </w:tcBorders>
+            <w:vAlign w:val="center"/>
+            <w:hideMark/>
+          </w:tcPr>
+          <w:p>
+            <w:pPr>
+              <w:rPr>
+                <w:rFonts w:ascii="Arial" w:eastAsia="Times New Roman" w:hAnsi="Arial" w:cs="Arial"/>
+                <w:sz w:val="24"/>
+                <w:szCs w:val="24"/>
+                <w:lang w:val="ru-RU" w:eastAsia="ru-RU"/>
+              </w:rPr>
+            </w:pPr>
+          </w:p>
+        </w:tc>
+      </w:tr>
+      <w:tr>
+        <w:trPr>
+          <w:jc w:val="center"/>
+        </w:trPr>
+        <w:tc>
+          <w:tcPr>
+            <w:tcW w:w="3592" w:type="dxa"/>
+            <w:gridSpan w:val="2"/>
+            <w:vMerge w:val="restart"/>
+            <w:tcBorders>
+              <w:top w:val="single" w:sz="4" w:space="0" w:color="000000"/>
+              <w:left w:val="single" w:sz="4" w:space="0" w:color="000000"/>
+              <w:bottom w:val="single" w:sz="4" w:space="0" w:color="000000"/>
+              <w:right w:val="single" w:sz="4" w:space="0" w:color="000000"/>
+            </w:tcBorders>
+            <w:hideMark/>
+          </w:tcPr>
+          <w:p>
+            <w:pPr>
+              <w:jc w:val="center"/>
+              <w:rPr>
+                <w:rFonts w:ascii="Arial" w:hAnsi="Arial" w:cs="Arial"/>
+                <w:lang w:val="ru-RU"/>
+              </w:rPr>
+            </w:pPr>
+            <w:r>
+              <w:rPr>
+                <w:sz w:val="28"/>
+                <w:szCs w:val="28"/>
+              </w:rPr>
+              <w:t>Методи нечіткої логіки та еволюційні алгоритми при автоматизованому проектуванні</w:t>
+            </w:r>
+          </w:p>
+        </w:tc>
+        <w:tc>
+          <w:tcPr>
+            <w:tcW w:w="0" w:type="auto"/>
+            <w:vMerge/>
+            <w:tcBorders>
+              <w:top w:val="single" w:sz="4" w:space="0" w:color="000000"/>
+              <w:left w:val="single" w:sz="4" w:space="0" w:color="000000"/>
+              <w:bottom w:val="single" w:sz="4" w:space="0" w:color="000000"/>
+              <w:right w:val="single" w:sz="4" w:space="0" w:color="000000"/>
+            </w:tcBorders>
+            <w:vAlign w:val="center"/>
+            <w:hideMark/>
+          </w:tcPr>
+          <w:p>
+            <w:pPr>
+              <w:rPr>
+                <w:rFonts w:ascii="Times New Roman" w:eastAsia="Times New Roman" w:hAnsi="Times New Roman"/>
+                <w:caps/>
+                <w:sz w:val="28"/>
+                <w:szCs w:val="28"/>
+                <w:lang w:val="ru-RU" w:eastAsia="ru-RU"/>
+              </w:rPr>
+            </w:pPr>
+          </w:p>
+        </w:tc>
+        <w:tc>
+          <w:tcPr>
+            <w:tcW w:w="2517" w:type="dxa"/>
+            <w:gridSpan w:val="2"/>
+            <w:tcBorders>
+              <w:top w:val="single" w:sz="4" w:space="0" w:color="000000"/>
+              <w:left w:val="single" w:sz="4" w:space="0" w:color="000000"/>
+              <w:bottom w:val="single" w:sz="4" w:space="0" w:color="000000"/>
+              <w:right w:val="single" w:sz="4" w:space="0" w:color="000000"/>
+            </w:tcBorders>
+            <w:hideMark/>
+          </w:tcPr>
+          <w:p>
+            <w:pPr>
+              <w:rPr>
+                <w:rFonts w:ascii="Arial" w:hAnsi="Arial" w:cs="Arial"/>
+              </w:rPr>
+            </w:pPr>
+            <w:r>
+              <w:rPr>
+                <w:rFonts w:ascii="Arial" w:hAnsi="Arial" w:cs="Arial"/>
+              </w:rPr>
+              <w:t>Викладач:</w:t>
+            </w:r>
+          </w:p>
+        </w:tc>
+      </w:tr>
+      <w:tr>
+        <w:trPr>
+          <w:trHeight w:val="654"/>
+          <w:jc w:val="center"/>
+        </w:trPr>
+        <w:tc>
+          <w:tcPr>
+            <w:tcW w:w="0" w:type="auto"/>
+            <w:gridSpan w:val="2"/>
+            <w:vMerge/>
+            <w:tcBorders>
+              <w:top w:val="single" w:sz="4" w:space="0" w:color="000000"/>
+              <w:left w:val="single" w:sz="4" w:space="0" w:color="000000"/>
+              <w:bottom w:val="single" w:sz="4" w:space="0" w:color="000000"/>
+              <w:right w:val="single" w:sz="4" w:space="0" w:color="000000"/>
+            </w:tcBorders>
+            <w:vAlign w:val="center"/>
+            <w:hideMark/>
+          </w:tcPr>
+          <w:p>
+            <w:pPr>
+              <w:rPr>
+                <w:rFonts w:ascii="Arial" w:eastAsia="Times New Roman" w:hAnsi="Arial" w:cs="Arial"/>
+                <w:sz w:val="24"/>
+                <w:szCs w:val="24"/>
+                <w:lang w:val="ru-RU" w:eastAsia="ru-RU"/>
+              </w:rPr>
+            </w:pPr>
+          </w:p>
+        </w:tc>
+        <w:tc>
+          <w:tcPr>
+            <w:tcW w:w="0" w:type="auto"/>
+            <w:vMerge/>
+            <w:tcBorders>
+              <w:top w:val="single" w:sz="4" w:space="0" w:color="000000"/>
+              <w:left w:val="single" w:sz="4" w:space="0" w:color="000000"/>
+              <w:bottom w:val="single" w:sz="4" w:space="0" w:color="000000"/>
+              <w:right w:val="single" w:sz="4" w:space="0" w:color="000000"/>
+            </w:tcBorders>
+            <w:vAlign w:val="center"/>
+            <w:hideMark/>
+          </w:tcPr>
+          <w:p>
+            <w:pPr>
+              <w:rPr>
+                <w:rFonts w:ascii="Times New Roman" w:eastAsia="Times New Roman" w:hAnsi="Times New Roman"/>
+                <w:caps/>
+                <w:sz w:val="28"/>
+                <w:szCs w:val="28"/>
+                <w:lang w:val="ru-RU" w:eastAsia="ru-RU"/>
+              </w:rPr>
+            </w:pPr>
+          </w:p>
+        </w:tc>
+        <w:tc>
+          <w:tcPr>
+            <w:tcW w:w="2517" w:type="dxa"/>
+            <w:gridSpan w:val="2"/>
+            <w:tcBorders>
+              <w:top w:val="single" w:sz="4" w:space="0" w:color="000000"/>
+              <w:left w:val="single" w:sz="4" w:space="0" w:color="000000"/>
+              <w:bottom w:val="single" w:sz="4" w:space="0" w:color="000000"/>
+              <w:right w:val="single" w:sz="4" w:space="0" w:color="000000"/>
+            </w:tcBorders>
+          </w:tcPr>
+          <w:p>
+            <w:pPr>
+              <w:rPr>
+                <w:rFonts w:ascii="Times New Roman" w:hAnsi="Times New Roman" w:cs="Times New Roman"/>
+                <w:sz w:val="28"/>
+              </w:rPr>
+            </w:pPr>
+          </w:p>
+          <w:p>
+            <w:pPr>
+              <w:rPr>
+                <w:rFonts w:ascii="Arial" w:hAnsi="Arial" w:cs="Arial"/>
+                <w:sz w:val="24"/>
+                <w:lang w:val="ru-RU"/>
+              </w:rPr>
+            </w:pPr>
+            <w:r>
+              <w:rPr>
+                <w:sz w:val="28"/>
+              </w:rPr>
+              <w:t>Кривий Р.З.</w:t>
+            </w:r>
+          </w:p>
+        </w:tc>
+      </w:tr>
+    </w:tbl>
     <w:p>
       <w:pPr>
         <w:spacing w:after="0" w:line="360" w:lineRule="auto"/>
@@ -439,17 +687,38 @@
         <w:jc w:val="both"/>
         <w:rPr>
           <w:rFonts w:ascii="Times New Roman" w:hAnsi="Times New Roman"/>
-          <w:sz w:val="28"/>
-        </w:rPr>
-      </w:pPr>
-      <w:r>
-        <w:rPr>
-          <w:rFonts w:ascii="Times New Roman" w:hAnsi="Times New Roman"/>
           <w:b/>
           <w:sz w:val="28"/>
           <w:szCs w:val="28"/>
         </w:rPr>
-        <w:lastRenderedPageBreak/>
+      </w:pPr>
+      <w:r>
+        <w:rPr>
+          <w:rFonts w:ascii="Times New Roman" w:hAnsi="Times New Roman"/>
+          <w:b/>
+          <w:sz w:val="28"/>
+          <w:szCs w:val="28"/>
+        </w:rPr>
+        <w:t xml:space="preserve"> </w:t>
+      </w:r>
+    </w:p>
+    <w:p>
+      <w:pPr>
+        <w:spacing w:after="0" w:line="360" w:lineRule="auto"/>
+        <w:ind w:firstLine="851"/>
+        <w:jc w:val="both"/>
+        <w:rPr>
+          <w:rFonts w:ascii="Times New Roman" w:hAnsi="Times New Roman"/>
+          <w:sz w:val="28"/>
+        </w:rPr>
+      </w:pPr>
+      <w:r>
+        <w:rPr>
+          <w:rFonts w:ascii="Times New Roman" w:hAnsi="Times New Roman"/>
+          <w:b/>
+          <w:sz w:val="28"/>
+          <w:szCs w:val="28"/>
+        </w:rPr>
         <w:t>Мета роботи</w:t>
       </w:r>
       <w:r>
@@ -1042,6 +1311,7 @@
           <w:szCs w:val="16"/>
           <w:lang w:eastAsia="uk-UA"/>
         </w:rPr>
+        <w:lastRenderedPageBreak/>
         <w:t>Централізована система контролю версії (клі</w:t>
       </w:r>
       <w:r>
@@ -1264,7 +1534,6 @@
           <w:szCs w:val="16"/>
           <w:lang w:eastAsia="uk-UA"/>
         </w:rPr>
-        <w:lastRenderedPageBreak/>
         <w:t>4. Можливіст</w:t>
       </w:r>
       <w:r>
@@ -2167,6 +2436,7 @@
           <w:szCs w:val="16"/>
           <w:lang w:eastAsia="uk-UA"/>
         </w:rPr>
+        <w:lastRenderedPageBreak/>
         <w:t>Система контролю дозволяє збері</w:t>
       </w:r>
       <w:r>
@@ -2515,7 +2785,6 @@
           <w:szCs w:val="16"/>
           <w:lang w:eastAsia="uk-UA"/>
         </w:rPr>
-        <w:lastRenderedPageBreak/>
         <w:t>Використання системи контролю вер</w:t>
       </w:r>
       <w:r>
@@ -2903,6 +3172,22 @@
     </w:p>
     <w:p>
       <w:pPr>
+        <w:spacing w:line="259" w:lineRule="auto"/>
+        <w:rPr>
+          <w:rFonts w:ascii="Times New Roman" w:hAnsi="Times New Roman"/>
+          <w:sz w:val="28"/>
+        </w:rPr>
+      </w:pPr>
+      <w:r>
+        <w:rPr>
+          <w:rFonts w:ascii="Times New Roman" w:hAnsi="Times New Roman"/>
+          <w:sz w:val="28"/>
+        </w:rPr>
+        <w:br w:type="page"/>
+      </w:r>
+    </w:p>
+    <w:p>
+      <w:pPr>
         <w:spacing w:after="0" w:line="360" w:lineRule="auto"/>
         <w:ind w:firstLine="851"/>
         <w:jc w:val="both"/>
@@ -3045,8 +3330,8 @@
         </w:rPr>
         <w:drawing>
           <wp:inline distT="0" distB="0" distL="0" distR="0" wp14:anchorId="40AC35DA" wp14:editId="52234BE0">
-            <wp:extent cx="4629150" cy="3571875"/>
-            <wp:effectExtent l="0" t="0" r="0" b="9525"/>
+            <wp:extent cx="5690768" cy="4391025"/>
+            <wp:effectExtent l="0" t="0" r="5715" b="0"/>
             <wp:docPr id="7" name="Picture 7"/>
             <wp:cNvGraphicFramePr>
               <a:graphicFrameLocks xmlns:a="http://schemas.openxmlformats.org/drawingml/2006/main" noChangeAspect="1"/>
@@ -3059,14 +3344,14 @@
                     <pic:cNvPicPr/>
                   </pic:nvPicPr>
                   <pic:blipFill rotWithShape="1">
-                    <a:blip r:embed="rId8"/>
+                    <a:blip r:embed="rId7"/>
                     <a:srcRect l="14732" r="9638"/>
                     <a:stretch/>
                   </pic:blipFill>
                   <pic:spPr bwMode="auto">
                     <a:xfrm>
                       <a:off x="0" y="0"/>
-                      <a:ext cx="4629150" cy="3571875"/>
+                      <a:ext cx="5697511" cy="4396228"/>
                     </a:xfrm>
                     <a:prstGeom prst="rect">
                       <a:avLst/>
@@ -3107,7 +3392,6 @@
           <w:sz w:val="28"/>
           <w:szCs w:val="28"/>
         </w:rPr>
-        <w:lastRenderedPageBreak/>
         <w:t>Завантажив клієнт</w:t>
       </w:r>
       <w:r>
@@ -3197,11 +3481,64 @@
           <w:noProof/>
           <w:lang w:eastAsia="uk-UA"/>
         </w:rPr>
+        <w:lastRenderedPageBreak/>
         <w:drawing>
           <wp:inline distT="0" distB="0" distL="0" distR="0" wp14:anchorId="40FE6F46" wp14:editId="3F58ED12">
             <wp:extent cx="6120765" cy="5741035"/>
             <wp:effectExtent l="0" t="0" r="0" b="0"/>
             <wp:docPr id="9" name="Picture 9"/>
+            <wp:cNvGraphicFramePr>
+              <a:graphicFrameLocks xmlns:a="http://schemas.openxmlformats.org/drawingml/2006/main" noChangeAspect="1"/>
+            </wp:cNvGraphicFramePr>
+            <a:graphic xmlns:a="http://schemas.openxmlformats.org/drawingml/2006/main">
+              <a:graphicData uri="http://schemas.openxmlformats.org/drawingml/2006/picture">
+                <pic:pic xmlns:pic="http://schemas.openxmlformats.org/drawingml/2006/picture">
+                  <pic:nvPicPr>
+                    <pic:cNvPr id="1" name=""/>
+                    <pic:cNvPicPr/>
+                  </pic:nvPicPr>
+                  <pic:blipFill>
+                    <a:blip r:embed="rId8"/>
+                    <a:stretch>
+                      <a:fillRect/>
+                    </a:stretch>
+                  </pic:blipFill>
+                  <pic:spPr>
+                    <a:xfrm>
+                      <a:off x="0" y="0"/>
+                      <a:ext cx="6120765" cy="5741035"/>
+                    </a:xfrm>
+                    <a:prstGeom prst="rect">
+                      <a:avLst/>
+                    </a:prstGeom>
+                  </pic:spPr>
+                </pic:pic>
+              </a:graphicData>
+            </a:graphic>
+          </wp:inline>
+        </w:drawing>
+      </w:r>
+    </w:p>
+    <w:p>
+      <w:pPr>
+        <w:jc w:val="center"/>
+        <w:rPr>
+          <w:rFonts w:ascii="Times New Roman" w:hAnsi="Times New Roman"/>
+          <w:sz w:val="28"/>
+          <w:szCs w:val="28"/>
+          <w:lang w:val="en-US"/>
+        </w:rPr>
+      </w:pPr>
+      <w:r>
+        <w:rPr>
+          <w:noProof/>
+          <w:lang w:eastAsia="uk-UA"/>
+        </w:rPr>
+        <w:drawing>
+          <wp:inline distT="0" distB="0" distL="0" distR="0" wp14:anchorId="5948FAAB" wp14:editId="2AA12062">
+            <wp:extent cx="2544293" cy="2150669"/>
+            <wp:effectExtent l="0" t="0" r="8890" b="2540"/>
+            <wp:docPr id="11" name="Picture 11"/>
             <wp:cNvGraphicFramePr>
               <a:graphicFrameLocks xmlns:a="http://schemas.openxmlformats.org/drawingml/2006/main" noChangeAspect="1"/>
             </wp:cNvGraphicFramePr>
@@ -3221,7 +3558,7 @@
                   <pic:spPr>
                     <a:xfrm>
                       <a:off x="0" y="0"/>
-                      <a:ext cx="6120765" cy="5741035"/>
+                      <a:ext cx="2549966" cy="2155464"/>
                     </a:xfrm>
                     <a:prstGeom prst="rect">
                       <a:avLst/>
@@ -3236,6 +3573,207 @@
     </w:p>
     <w:p>
       <w:pPr>
+        <w:rPr>
+          <w:rFonts w:ascii="Times New Roman" w:hAnsi="Times New Roman"/>
+          <w:sz w:val="28"/>
+          <w:szCs w:val="28"/>
+        </w:rPr>
+      </w:pPr>
+      <w:r>
+        <w:rPr>
+          <w:rFonts w:ascii="Times New Roman" w:hAnsi="Times New Roman"/>
+          <w:sz w:val="28"/>
+          <w:szCs w:val="28"/>
+        </w:rPr>
+        <w:t>4</w:t>
+      </w:r>
+      <w:r>
+        <w:rPr>
+          <w:rFonts w:ascii="Times New Roman" w:hAnsi="Times New Roman"/>
+          <w:sz w:val="28"/>
+          <w:szCs w:val="28"/>
+        </w:rPr>
+        <w:t>. В утвореній гілці</w:t>
+      </w:r>
+      <w:r>
+        <w:rPr>
+          <w:rFonts w:ascii="Times New Roman" w:hAnsi="Times New Roman"/>
+          <w:sz w:val="28"/>
+          <w:szCs w:val="28"/>
+        </w:rPr>
+        <w:t xml:space="preserve"> </w:t>
+      </w:r>
+      <w:r>
+        <w:rPr>
+          <w:rFonts w:ascii="Times New Roman" w:hAnsi="Times New Roman"/>
+          <w:sz w:val="28"/>
+          <w:szCs w:val="28"/>
+        </w:rPr>
+        <w:t>створи</w:t>
+      </w:r>
+      <w:r>
+        <w:rPr>
+          <w:rFonts w:ascii="Times New Roman" w:hAnsi="Times New Roman"/>
+          <w:sz w:val="28"/>
+          <w:szCs w:val="28"/>
+        </w:rPr>
+        <w:t>в</w:t>
+      </w:r>
+      <w:r>
+        <w:rPr>
+          <w:rFonts w:ascii="Times New Roman" w:hAnsi="Times New Roman"/>
+          <w:sz w:val="28"/>
+          <w:szCs w:val="28"/>
+        </w:rPr>
+        <w:t xml:space="preserve"> папку </w:t>
+      </w:r>
+      <w:r>
+        <w:rPr>
+          <w:rFonts w:ascii="Times New Roman" w:hAnsi="Times New Roman"/>
+          <w:sz w:val="28"/>
+          <w:szCs w:val="28"/>
+          <w:lang w:val="en-US"/>
+        </w:rPr>
+        <w:t>Turash</w:t>
+      </w:r>
+      <w:r>
+        <w:rPr>
+          <w:rFonts w:ascii="Times New Roman" w:hAnsi="Times New Roman"/>
+          <w:sz w:val="28"/>
+          <w:szCs w:val="28"/>
+        </w:rPr>
+        <w:t>_lab1</w:t>
+      </w:r>
+    </w:p>
+    <w:p>
+      <w:pPr>
+        <w:rPr>
+          <w:rFonts w:ascii="Times New Roman" w:hAnsi="Times New Roman"/>
+          <w:sz w:val="28"/>
+          <w:szCs w:val="28"/>
+        </w:rPr>
+      </w:pPr>
+      <w:r>
+        <w:rPr>
+          <w:rFonts w:ascii="Times New Roman" w:hAnsi="Times New Roman"/>
+          <w:sz w:val="28"/>
+          <w:szCs w:val="28"/>
+        </w:rPr>
+        <w:t>5</w:t>
+      </w:r>
+      <w:r>
+        <w:rPr>
+          <w:rFonts w:ascii="Times New Roman" w:hAnsi="Times New Roman"/>
+          <w:sz w:val="28"/>
+          <w:szCs w:val="28"/>
+        </w:rPr>
+        <w:t>. В утвореній папці</w:t>
+      </w:r>
+      <w:r>
+        <w:rPr>
+          <w:rFonts w:ascii="Times New Roman" w:hAnsi="Times New Roman"/>
+          <w:sz w:val="28"/>
+          <w:szCs w:val="28"/>
+          <w:lang w:val="en-US"/>
+        </w:rPr>
+        <w:t xml:space="preserve"> </w:t>
+      </w:r>
+      <w:r>
+        <w:rPr>
+          <w:rFonts w:ascii="Times New Roman" w:hAnsi="Times New Roman"/>
+          <w:sz w:val="28"/>
+          <w:szCs w:val="28"/>
+        </w:rPr>
+        <w:t>створив</w:t>
+      </w:r>
+      <w:r>
+        <w:rPr>
+          <w:rFonts w:ascii="Times New Roman" w:hAnsi="Times New Roman"/>
+          <w:sz w:val="28"/>
+          <w:szCs w:val="28"/>
+        </w:rPr>
+        <w:t xml:space="preserve"> фа</w:t>
+      </w:r>
+      <w:r>
+        <w:rPr>
+          <w:rFonts w:ascii="Times New Roman" w:hAnsi="Times New Roman"/>
+          <w:sz w:val="28"/>
+          <w:szCs w:val="28"/>
+        </w:rPr>
+        <w:t xml:space="preserve">йл readme.txt в якому вказав </w:t>
+      </w:r>
+      <w:r>
+        <w:rPr>
+          <w:rFonts w:ascii="Times New Roman" w:hAnsi="Times New Roman"/>
+          <w:sz w:val="28"/>
+          <w:szCs w:val="28"/>
+        </w:rPr>
+        <w:t>прізвище, ім’я і номер варіанту</w:t>
+      </w:r>
+      <w:r>
+        <w:rPr>
+          <w:rFonts w:ascii="Times New Roman" w:hAnsi="Times New Roman"/>
+          <w:sz w:val="28"/>
+          <w:szCs w:val="28"/>
+        </w:rPr>
+        <w:t>.</w:t>
+      </w:r>
+    </w:p>
+    <w:p>
+      <w:pPr>
+        <w:rPr>
+          <w:rFonts w:ascii="Times New Roman" w:hAnsi="Times New Roman"/>
+          <w:sz w:val="28"/>
+          <w:szCs w:val="28"/>
+          <w:lang w:val="en-US"/>
+        </w:rPr>
+      </w:pPr>
+      <w:r>
+        <w:rPr>
+          <w:rFonts w:ascii="Times New Roman" w:hAnsi="Times New Roman"/>
+          <w:sz w:val="28"/>
+          <w:szCs w:val="28"/>
+          <w:lang w:val="en-US"/>
+        </w:rPr>
+        <w:t>6</w:t>
+      </w:r>
+      <w:r>
+        <w:rPr>
+          <w:rFonts w:ascii="Times New Roman" w:hAnsi="Times New Roman"/>
+          <w:sz w:val="28"/>
+          <w:szCs w:val="28"/>
+        </w:rPr>
+        <w:t xml:space="preserve">. Зробив </w:t>
+      </w:r>
+      <w:r>
+        <w:rPr>
+          <w:rFonts w:ascii="Times New Roman" w:hAnsi="Times New Roman"/>
+          <w:sz w:val="28"/>
+          <w:szCs w:val="28"/>
+          <w:lang w:val="en-US"/>
+        </w:rPr>
+        <w:t xml:space="preserve">Commit, Push </w:t>
+      </w:r>
+      <w:r>
+        <w:rPr>
+          <w:rFonts w:ascii="Times New Roman" w:hAnsi="Times New Roman"/>
+          <w:sz w:val="28"/>
+          <w:szCs w:val="28"/>
+        </w:rPr>
+        <w:t xml:space="preserve">та </w:t>
+      </w:r>
+      <w:r>
+        <w:rPr>
+          <w:rFonts w:ascii="Times New Roman" w:hAnsi="Times New Roman"/>
+          <w:sz w:val="28"/>
+          <w:szCs w:val="28"/>
+          <w:lang w:val="en-US"/>
+        </w:rPr>
+        <w:t>Pull Request.</w:t>
+      </w:r>
+    </w:p>
+    <w:p>
+      <w:pPr>
         <w:jc w:val="center"/>
         <w:rPr>
           <w:rFonts w:ascii="Times New Roman" w:hAnsi="Times New Roman"/>
@@ -3249,11 +3787,12 @@
           <w:noProof/>
           <w:lang w:eastAsia="uk-UA"/>
         </w:rPr>
+        <w:lastRenderedPageBreak/>
         <w:drawing>
-          <wp:inline distT="0" distB="0" distL="0" distR="0" wp14:anchorId="5948FAAB" wp14:editId="2AA12062">
-            <wp:extent cx="2544293" cy="2150669"/>
-            <wp:effectExtent l="0" t="0" r="8890" b="2540"/>
-            <wp:docPr id="11" name="Picture 11"/>
+          <wp:inline distT="0" distB="0" distL="0" distR="0" wp14:anchorId="6BB1A948" wp14:editId="57CEFACC">
+            <wp:extent cx="4114800" cy="4193177"/>
+            <wp:effectExtent l="0" t="0" r="0" b="0"/>
+            <wp:docPr id="1" name="Picture 1"/>
             <wp:cNvGraphicFramePr>
               <a:graphicFrameLocks xmlns:a="http://schemas.openxmlformats.org/drawingml/2006/main" noChangeAspect="1"/>
             </wp:cNvGraphicFramePr>
@@ -3273,7 +3812,7 @@
                   <pic:spPr>
                     <a:xfrm>
                       <a:off x="0" y="0"/>
-                      <a:ext cx="2549966" cy="2155464"/>
+                      <a:ext cx="4124104" cy="4202659"/>
                     </a:xfrm>
                     <a:prstGeom prst="rect">
                       <a:avLst/>
@@ -3288,161 +3827,10 @@
     </w:p>
     <w:p>
       <w:pPr>
-        <w:rPr>
-          <w:rFonts w:ascii="Times New Roman" w:hAnsi="Times New Roman"/>
-          <w:sz w:val="28"/>
-          <w:szCs w:val="28"/>
-        </w:rPr>
-      </w:pPr>
-      <w:r>
-        <w:rPr>
-          <w:rFonts w:ascii="Times New Roman" w:hAnsi="Times New Roman"/>
-          <w:sz w:val="28"/>
-          <w:szCs w:val="28"/>
-        </w:rPr>
-        <w:t>4</w:t>
-      </w:r>
-      <w:r>
-        <w:rPr>
-          <w:rFonts w:ascii="Times New Roman" w:hAnsi="Times New Roman"/>
-          <w:sz w:val="28"/>
-          <w:szCs w:val="28"/>
-        </w:rPr>
-        <w:t>. В утвореній гілці</w:t>
-      </w:r>
-      <w:r>
-        <w:rPr>
-          <w:rFonts w:ascii="Times New Roman" w:hAnsi="Times New Roman"/>
-          <w:sz w:val="28"/>
-          <w:szCs w:val="28"/>
-        </w:rPr>
-        <w:t xml:space="preserve"> </w:t>
-      </w:r>
-      <w:r>
-        <w:rPr>
-          <w:rFonts w:ascii="Times New Roman" w:hAnsi="Times New Roman"/>
-          <w:sz w:val="28"/>
-          <w:szCs w:val="28"/>
-        </w:rPr>
-        <w:t>створи</w:t>
-      </w:r>
-      <w:r>
-        <w:rPr>
-          <w:rFonts w:ascii="Times New Roman" w:hAnsi="Times New Roman"/>
-          <w:sz w:val="28"/>
-          <w:szCs w:val="28"/>
-        </w:rPr>
-        <w:t>в</w:t>
-      </w:r>
-      <w:r>
-        <w:rPr>
-          <w:rFonts w:ascii="Times New Roman" w:hAnsi="Times New Roman"/>
-          <w:sz w:val="28"/>
-          <w:szCs w:val="28"/>
-        </w:rPr>
-        <w:t xml:space="preserve"> папку </w:t>
-      </w:r>
-      <w:r>
-        <w:rPr>
-          <w:rFonts w:ascii="Times New Roman" w:hAnsi="Times New Roman"/>
-          <w:sz w:val="28"/>
-          <w:szCs w:val="28"/>
-          <w:lang w:val="en-US"/>
-        </w:rPr>
-        <w:t>Turash</w:t>
-      </w:r>
-      <w:r>
-        <w:rPr>
-          <w:rFonts w:ascii="Times New Roman" w:hAnsi="Times New Roman"/>
-          <w:sz w:val="28"/>
-          <w:szCs w:val="28"/>
-        </w:rPr>
-        <w:t>_lab1</w:t>
-      </w:r>
-    </w:p>
-    <w:p>
-      <w:pPr>
-        <w:rPr>
-          <w:rFonts w:ascii="Times New Roman" w:hAnsi="Times New Roman"/>
-          <w:sz w:val="28"/>
-          <w:szCs w:val="28"/>
-        </w:rPr>
-      </w:pPr>
-      <w:r>
-        <w:rPr>
-          <w:rFonts w:ascii="Times New Roman" w:hAnsi="Times New Roman"/>
-          <w:sz w:val="28"/>
-          <w:szCs w:val="28"/>
-        </w:rPr>
-        <w:lastRenderedPageBreak/>
-        <w:t>5</w:t>
-      </w:r>
-      <w:r>
-        <w:rPr>
-          <w:rFonts w:ascii="Times New Roman" w:hAnsi="Times New Roman"/>
-          <w:sz w:val="28"/>
-          <w:szCs w:val="28"/>
-        </w:rPr>
-        <w:t>. В утвореній папці</w:t>
-      </w:r>
-      <w:r>
-        <w:rPr>
-          <w:rFonts w:ascii="Times New Roman" w:hAnsi="Times New Roman"/>
-          <w:sz w:val="28"/>
-          <w:szCs w:val="28"/>
-          <w:lang w:val="en-US"/>
-        </w:rPr>
-        <w:t xml:space="preserve"> </w:t>
-      </w:r>
-      <w:r>
-        <w:rPr>
-          <w:rFonts w:ascii="Times New Roman" w:hAnsi="Times New Roman"/>
-          <w:sz w:val="28"/>
-          <w:szCs w:val="28"/>
-        </w:rPr>
-        <w:t>створив</w:t>
-      </w:r>
-      <w:r>
-        <w:rPr>
-          <w:rFonts w:ascii="Times New Roman" w:hAnsi="Times New Roman"/>
-          <w:sz w:val="28"/>
-          <w:szCs w:val="28"/>
-        </w:rPr>
-        <w:t xml:space="preserve"> фа</w:t>
-      </w:r>
-      <w:r>
-        <w:rPr>
-          <w:rFonts w:ascii="Times New Roman" w:hAnsi="Times New Roman"/>
-          <w:sz w:val="28"/>
-          <w:szCs w:val="28"/>
-        </w:rPr>
-        <w:t xml:space="preserve">йл readme.txt в якому вказав </w:t>
-      </w:r>
-      <w:r>
-        <w:rPr>
-          <w:rFonts w:ascii="Times New Roman" w:hAnsi="Times New Roman"/>
-          <w:sz w:val="28"/>
-          <w:szCs w:val="28"/>
-        </w:rPr>
-        <w:t>прізвище, ім’я і номер варіанту</w:t>
-      </w:r>
-      <w:r>
-        <w:rPr>
-          <w:rFonts w:ascii="Times New Roman" w:hAnsi="Times New Roman"/>
-          <w:sz w:val="28"/>
-          <w:szCs w:val="28"/>
-        </w:rPr>
-        <w:t>.</w:t>
-      </w:r>
-    </w:p>
-    <w:p>
-      <w:pPr>
         <w:spacing w:after="3" w:line="248" w:lineRule="auto"/>
         <w:ind w:firstLine="851"/>
         <w:jc w:val="both"/>
       </w:pPr>
-      <w:bookmarkStart w:id="0" w:name="_GoBack"/>
-      <w:bookmarkEnd w:id="0"/>
     </w:p>
     <w:p>
       <w:pPr>
@@ -3490,6 +3878,8 @@
         </w:rPr>
         <w:t>.</w:t>
       </w:r>
+      <w:bookmarkStart w:id="0" w:name="_GoBack"/>
+      <w:bookmarkEnd w:id="0"/>
     </w:p>
     <w:sectPr>
       <w:footerReference w:type="default" r:id="rId11"/>

</xml_diff>